<commit_message>
i think it's finally formatted and one
</commit_message>
<xml_diff>
--- a/James.docx
+++ b/James.docx
@@ -10425,7 +10425,7 @@
         <w:rPr>
           <w:rFonts w:ascii="Times New Roman" w:hAnsi="Times New Roman" w:cs="Times New Roman"/>
         </w:rPr>
-        <w:t xml:space="preserve"> Andreas: Nothing bitter should come out of a mouth which has uttered the praise of so great a mystery, nor should the tongue say anything which is unworthy of a holy mouth. Let us keep it pure and not use it to curse. For if those who rail against God will not inherit the kingdom, how much more will this be true of those who curse? Catena. </w:t>
+        <w:t xml:space="preserve"> Andreas: Nothing bitter should come out of a mouth which has uttered the praise of so great a mystery, nor should the tongue say anything which is unworthy of a holy mouth. Let us keep it pure and not use it to curse. For if those who rail against God will not inherit the kingdom, how much more will this be true of those who curse? Catena.</w:t>
       </w:r>
       <w:r>
         <w:rPr>
@@ -11930,7 +11930,19 @@
         <w:rPr>
           <w:rFonts w:ascii="Times New Roman" w:hAnsi="Times New Roman" w:cs="Times New Roman"/>
         </w:rPr>
-        <w:t xml:space="preserve"> Clement of Rome: Scripture says that God resists the arrogant but gives grace to the humble. We should associate with those to whom God’s grace has been given. Letter to the Corinthians 1.30.2–3.</w:t>
+        <w:t xml:space="preserve"> Clement of Rome: Scripture says that God resists the arrogant but gives grace to the humble. We should associate with those to whom God’s grace has been given. Letter to the Corinthians 1.30.2</w:t>
+      </w:r>
+      <w:r>
+        <w:rPr>
+          <w:rFonts w:ascii="Times New Roman" w:hAnsi="Times New Roman" w:cs="Times New Roman"/>
+        </w:rPr>
+        <w:t>.</w:t>
+      </w:r>
+      <w:r>
+        <w:rPr>
+          <w:rFonts w:ascii="Times New Roman" w:hAnsi="Times New Roman" w:cs="Times New Roman"/>
+        </w:rPr>
+        <w:t>3.</w:t>
       </w:r>
       <w:r>
         <w:rPr>
@@ -11966,7 +11978,19 @@
         <w:rPr>
           <w:rFonts w:ascii="Times New Roman" w:hAnsi="Times New Roman" w:cs="Times New Roman"/>
         </w:rPr>
-        <w:t xml:space="preserve"> 3.49.1–2.</w:t>
+        <w:t xml:space="preserve"> 3.49.1</w:t>
+      </w:r>
+      <w:r>
+        <w:rPr>
+          <w:rFonts w:ascii="Times New Roman" w:hAnsi="Times New Roman" w:cs="Times New Roman"/>
+        </w:rPr>
+        <w:t>.</w:t>
+      </w:r>
+      <w:r>
+        <w:rPr>
+          <w:rFonts w:ascii="Times New Roman" w:hAnsi="Times New Roman" w:cs="Times New Roman"/>
+        </w:rPr>
+        <w:t>2.</w:t>
       </w:r>
       <w:r>
         <w:rPr>

</xml_diff>